<commit_message>
Fixing docx file for test_434_07_runElection_03_testRunElectionTwoCandidateMajority.docx
</commit_message>
<xml_diff>
--- a/Project1/testing/test-logs/instantRunoffSystem/test_434_07_runElection_03_testRunElectionTwoCandidateMajority.docx
+++ b/Project1/testing/test-logs/instantRunoffSystem/test_434_07_runElection_03_testRunElectionTwoCandidateMajority.docx
@@ -201,7 +201,7 @@
               <w:t>test_</w:t>
             </w:r>
             <w:r>
-              <w:t>343</w:t>
+              <w:t>434</w:t>
             </w:r>
             <w:r>
               <w:t>_07_runElection_0</w:t>
@@ -431,7 +431,13 @@
             </w:r>
             <w:proofErr w:type="spellEnd"/>
             <w:r>
-              <w:t>/test/org/team19/InstantRunoffSystem.java</w:t>
+              <w:t>/test/org/team19/InstantRunoffSystem</w:t>
+            </w:r>
+            <w:r>
+              <w:t>Test</w:t>
+            </w:r>
+            <w:r>
+              <w:t>.java</w:t>
             </w:r>
           </w:p>
           <w:p>
@@ -642,16 +648,7 @@
             <w:bookmarkStart w:id="12" w:name="OLE_LINK100"/>
             <w:bookmarkStart w:id="13" w:name="OLE_LINK101"/>
             <w:r>
-              <w:t>run_election_two_candidate_majority_</w:t>
-            </w:r>
-            <w:r>
-              <w:t>report</w:t>
-            </w:r>
-            <w:r>
-              <w:t>_expected.tx</w:t>
-            </w:r>
-            <w:r>
-              <w:t xml:space="preserve">t </w:t>
+              <w:t xml:space="preserve">run_election_two_candidate_majority_report_expected.txt </w:t>
             </w:r>
             <w:r>
               <w:t xml:space="preserve">and another file called </w:t>
@@ -705,6 +702,11 @@
             </w:r>
             <w:bookmarkEnd w:id="10"/>
             <w:bookmarkEnd w:id="11"/>
+          </w:p>
+          <w:p>
+            <w:pPr>
+              <w:widowControl w:val="0"/>
+            </w:pPr>
           </w:p>
         </w:tc>
       </w:tr>
@@ -769,6 +771,7 @@
               <w:rPr>
                 <w:b/>
               </w:rPr>
+              <w:lastRenderedPageBreak/>
               <w:t xml:space="preserve"> Step</w:t>
             </w:r>
           </w:p>
@@ -1151,7 +1154,7 @@
       </w:tr>
       <w:tr>
         <w:trPr>
-          <w:trHeight w:val="266"/>
+          <w:trHeight w:val="3834"/>
         </w:trPr>
         <w:tc>
           <w:tcPr>
@@ -1203,28 +1206,7 @@
               <w:widowControl w:val="0"/>
             </w:pPr>
             <w:r>
-              <w:t xml:space="preserve">Tests to check that </w:t>
-            </w:r>
-            <w:r>
-              <w:t xml:space="preserve">once there are 2 candidates remaining after the eliminations, with Rosen having </w:t>
-            </w:r>
-            <w:r>
-              <w:t>4</w:t>
-            </w:r>
-            <w:r>
-              <w:t xml:space="preserve"> votes and Chou having 2 votes, Rosen wins </w:t>
-            </w:r>
-            <w:r>
-              <w:t>a majority</w:t>
-            </w:r>
-            <w:r>
-              <w:t xml:space="preserve"> by having </w:t>
-            </w:r>
-            <w:r>
-              <w:t>4</w:t>
-            </w:r>
-            <w:r>
-              <w:t>/6 votes</w:t>
+              <w:t>Tests to check that once there are 2 candidates remaining after the eliminations, with Rosen having 4 votes and Chou having 2 votes, Rosen wins a majority by having 4/6 votes which is presented in the audit file.</w:t>
             </w:r>
           </w:p>
         </w:tc>
@@ -1258,17 +1240,129 @@
                 <w:sz w:val="22"/>
                 <w:szCs w:val="22"/>
               </w:rPr>
-              <w:t xml:space="preserve"> </w:t>
-            </w:r>
-            <w:r>
+              <w:t>Ballots (6):</w:t>
+            </w:r>
+          </w:p>
+          <w:p>
+            <w:pPr>
+              <w:widowControl w:val="0"/>
+              <w:rPr>
+                <w:sz w:val="22"/>
+                <w:szCs w:val="22"/>
+              </w:rPr>
+            </w:pPr>
+            <w:r>
+              <w:rPr>
+                <w:sz w:val="22"/>
+                <w:szCs w:val="22"/>
+              </w:rPr>
+              <w:t>b1 [Rosen (D), Royce (L), Kleinberg (R), Chou (I)]</w:t>
+            </w:r>
+          </w:p>
+          <w:p>
+            <w:pPr>
+              <w:widowControl w:val="0"/>
+              <w:rPr>
+                <w:sz w:val="22"/>
+                <w:szCs w:val="22"/>
+              </w:rPr>
+            </w:pPr>
+            <w:r>
+              <w:rPr>
+                <w:sz w:val="22"/>
+                <w:szCs w:val="22"/>
+              </w:rPr>
+              <w:t>b2 [Rosen (D), Chou (I)]</w:t>
+            </w:r>
+          </w:p>
+          <w:p>
+            <w:pPr>
+              <w:widowControl w:val="0"/>
+              <w:rPr>
+                <w:sz w:val="22"/>
+                <w:szCs w:val="22"/>
+              </w:rPr>
+            </w:pPr>
+            <w:r>
+              <w:rPr>
+                <w:sz w:val="22"/>
+                <w:szCs w:val="22"/>
+              </w:rPr>
+              <w:t>b3 [Rosen (D), Kleinberg (R), Chou (I)]</w:t>
+            </w:r>
+          </w:p>
+          <w:p>
+            <w:pPr>
+              <w:widowControl w:val="0"/>
+              <w:rPr>
+                <w:sz w:val="22"/>
+                <w:szCs w:val="22"/>
+              </w:rPr>
+            </w:pPr>
+            <w:r>
+              <w:rPr>
+                <w:sz w:val="22"/>
+                <w:szCs w:val="22"/>
+              </w:rPr>
+              <w:t>b4 [Chou (I), Kleinberg (R), Rosen (D), Royce (L)]</w:t>
+            </w:r>
+          </w:p>
+          <w:p>
+            <w:pPr>
+              <w:widowControl w:val="0"/>
+              <w:rPr>
+                <w:sz w:val="22"/>
+                <w:szCs w:val="22"/>
+              </w:rPr>
+            </w:pPr>
+            <w:r>
+              <w:rPr>
+                <w:sz w:val="22"/>
+                <w:szCs w:val="22"/>
+              </w:rPr>
+              <w:t>b5 [Chou (I), Royce (L)]</w:t>
+            </w:r>
+          </w:p>
+          <w:p>
+            <w:pPr>
+              <w:widowControl w:val="0"/>
+              <w:rPr>
+                <w:sz w:val="22"/>
+                <w:szCs w:val="22"/>
+              </w:rPr>
+            </w:pPr>
+            <w:r>
+              <w:rPr>
+                <w:sz w:val="22"/>
+                <w:szCs w:val="22"/>
+              </w:rPr>
+              <w:t>b6 [Royce (L)</w:t>
+            </w:r>
+            <w:r>
+              <w:rPr>
+                <w:sz w:val="22"/>
+                <w:szCs w:val="22"/>
+              </w:rPr>
+              <w:t>, Rosen (D)</w:t>
+            </w:r>
+            <w:r>
+              <w:rPr>
+                <w:sz w:val="22"/>
+                <w:szCs w:val="22"/>
+              </w:rPr>
+              <w:t>]</w:t>
+            </w:r>
+          </w:p>
+          <w:p>
+            <w:pPr>
+              <w:widowControl w:val="0"/>
               <w:rPr>
                 <w:b/>
                 <w:bCs/>
                 <w:sz w:val="22"/>
                 <w:szCs w:val="22"/>
               </w:rPr>
-              <w:t>Ballots</w:t>
-            </w:r>
+            </w:pPr>
             <w:r>
               <w:rPr>
                 <w:b/>
@@ -1276,250 +1370,81 @@
                 <w:sz w:val="22"/>
                 <w:szCs w:val="22"/>
               </w:rPr>
-              <w:t xml:space="preserve"> (6)</w:t>
-            </w:r>
-            <w:r>
+              <w:t>Candidates (4):</w:t>
+            </w:r>
+          </w:p>
+          <w:p>
+            <w:pPr>
+              <w:widowControl w:val="0"/>
+              <w:rPr>
+                <w:sz w:val="22"/>
+                <w:szCs w:val="22"/>
+              </w:rPr>
+            </w:pPr>
+            <w:r>
+              <w:rPr>
+                <w:sz w:val="22"/>
+                <w:szCs w:val="22"/>
+              </w:rPr>
+              <w:t>Rosen: b1, b2, b3,</w:t>
+            </w:r>
+          </w:p>
+          <w:p>
+            <w:pPr>
+              <w:widowControl w:val="0"/>
+              <w:rPr>
+                <w:sz w:val="22"/>
+                <w:szCs w:val="22"/>
+              </w:rPr>
+            </w:pPr>
+            <w:r>
+              <w:rPr>
+                <w:sz w:val="22"/>
+                <w:szCs w:val="22"/>
+              </w:rPr>
+              <w:t>Kleinberg</w:t>
+            </w:r>
+            <w:r>
+              <w:rPr>
+                <w:sz w:val="22"/>
+                <w:szCs w:val="22"/>
+              </w:rPr>
+              <w:t>:</w:t>
+            </w:r>
+          </w:p>
+          <w:p>
+            <w:pPr>
+              <w:widowControl w:val="0"/>
+              <w:rPr>
+                <w:sz w:val="22"/>
+                <w:szCs w:val="22"/>
+              </w:rPr>
+            </w:pPr>
+            <w:r>
+              <w:rPr>
+                <w:sz w:val="22"/>
+                <w:szCs w:val="22"/>
+              </w:rPr>
+              <w:t>Chou</w:t>
+            </w:r>
+            <w:r>
+              <w:rPr>
+                <w:sz w:val="22"/>
+                <w:szCs w:val="22"/>
+              </w:rPr>
+              <w:t>: b4, b5</w:t>
+            </w:r>
+          </w:p>
+          <w:p>
+            <w:pPr>
+              <w:widowControl w:val="0"/>
               <w:rPr>
                 <w:b/>
                 <w:bCs/>
                 <w:sz w:val="22"/>
                 <w:szCs w:val="22"/>
               </w:rPr>
-              <w:t>:</w:t>
-            </w:r>
-          </w:p>
-          <w:p>
-            <w:pPr>
-              <w:widowControl w:val="0"/>
-              <w:rPr>
-                <w:sz w:val="22"/>
-                <w:szCs w:val="22"/>
-              </w:rPr>
-            </w:pPr>
-            <w:r>
-              <w:rPr>
-                <w:sz w:val="22"/>
-                <w:szCs w:val="22"/>
-              </w:rPr>
-              <w:t>b1 [Rosen (D), Royce (L), Kleinberg (R), Chou (I)]</w:t>
-            </w:r>
-          </w:p>
-          <w:p>
-            <w:pPr>
-              <w:widowControl w:val="0"/>
-              <w:rPr>
-                <w:sz w:val="22"/>
-                <w:szCs w:val="22"/>
-              </w:rPr>
-            </w:pPr>
-            <w:r>
-              <w:rPr>
-                <w:sz w:val="22"/>
-                <w:szCs w:val="22"/>
-              </w:rPr>
-              <w:t>b2 [Rosen (D), Chou (I)]</w:t>
-            </w:r>
-          </w:p>
-          <w:p>
-            <w:pPr>
-              <w:widowControl w:val="0"/>
-              <w:rPr>
-                <w:sz w:val="22"/>
-                <w:szCs w:val="22"/>
-              </w:rPr>
-            </w:pPr>
-            <w:r>
-              <w:rPr>
-                <w:sz w:val="22"/>
-                <w:szCs w:val="22"/>
-              </w:rPr>
-              <w:t>b3 [Rosen (D), Kleinberg (R), Chou (I)]</w:t>
-            </w:r>
-          </w:p>
-          <w:p>
-            <w:pPr>
-              <w:widowControl w:val="0"/>
-              <w:rPr>
-                <w:sz w:val="22"/>
-                <w:szCs w:val="22"/>
-              </w:rPr>
-            </w:pPr>
-            <w:r>
-              <w:rPr>
-                <w:sz w:val="22"/>
-                <w:szCs w:val="22"/>
-              </w:rPr>
-              <w:t>b4 [Chou (I), Kleinberg (R), Rosen (D), Royce (L)]</w:t>
-            </w:r>
-          </w:p>
-          <w:p>
-            <w:pPr>
-              <w:widowControl w:val="0"/>
-              <w:rPr>
-                <w:sz w:val="22"/>
-                <w:szCs w:val="22"/>
-              </w:rPr>
-            </w:pPr>
-            <w:r>
-              <w:rPr>
-                <w:sz w:val="22"/>
-                <w:szCs w:val="22"/>
-              </w:rPr>
-              <w:t>b5 [Chou (I), Royce (L)]</w:t>
-            </w:r>
-          </w:p>
-          <w:p>
-            <w:pPr>
-              <w:widowControl w:val="0"/>
-              <w:rPr>
-                <w:sz w:val="22"/>
-                <w:szCs w:val="22"/>
-              </w:rPr>
-            </w:pPr>
-            <w:r>
-              <w:rPr>
-                <w:sz w:val="22"/>
-                <w:szCs w:val="22"/>
-              </w:rPr>
-              <w:t>b6 [Royce (L)</w:t>
-            </w:r>
-            <w:r>
-              <w:rPr>
-                <w:sz w:val="22"/>
-                <w:szCs w:val="22"/>
-              </w:rPr>
-              <w:t>, Rosen (D)</w:t>
-            </w:r>
-            <w:r>
-              <w:rPr>
-                <w:sz w:val="22"/>
-                <w:szCs w:val="22"/>
-              </w:rPr>
-              <w:t>]</w:t>
-            </w:r>
-          </w:p>
-          <w:p>
-            <w:pPr>
-              <w:widowControl w:val="0"/>
-              <w:rPr>
-                <w:b/>
-                <w:bCs/>
-                <w:sz w:val="22"/>
-                <w:szCs w:val="22"/>
-              </w:rPr>
-            </w:pPr>
-            <w:r>
-              <w:rPr>
-                <w:b/>
-                <w:bCs/>
-                <w:sz w:val="22"/>
-                <w:szCs w:val="22"/>
-              </w:rPr>
-              <w:t>Candidates</w:t>
-            </w:r>
-            <w:r>
-              <w:rPr>
-                <w:b/>
-                <w:bCs/>
-                <w:sz w:val="22"/>
-                <w:szCs w:val="22"/>
-              </w:rPr>
-              <w:t xml:space="preserve"> (4)</w:t>
-            </w:r>
-            <w:r>
-              <w:rPr>
-                <w:b/>
-                <w:bCs/>
-                <w:sz w:val="22"/>
-                <w:szCs w:val="22"/>
-              </w:rPr>
-              <w:t>:</w:t>
-            </w:r>
-          </w:p>
-          <w:p>
-            <w:pPr>
-              <w:widowControl w:val="0"/>
-              <w:rPr>
-                <w:sz w:val="22"/>
-                <w:szCs w:val="22"/>
-              </w:rPr>
-            </w:pPr>
-            <w:r>
-              <w:rPr>
-                <w:sz w:val="22"/>
-                <w:szCs w:val="22"/>
-              </w:rPr>
-              <w:t>Rosen: b1, b2, b3,</w:t>
-            </w:r>
-          </w:p>
-          <w:p>
-            <w:pPr>
-              <w:widowControl w:val="0"/>
-              <w:rPr>
-                <w:sz w:val="22"/>
-                <w:szCs w:val="22"/>
-              </w:rPr>
-            </w:pPr>
-            <w:r>
-              <w:rPr>
-                <w:sz w:val="22"/>
-                <w:szCs w:val="22"/>
-              </w:rPr>
-              <w:t>Kleinberg</w:t>
-            </w:r>
-            <w:r>
-              <w:rPr>
-                <w:sz w:val="22"/>
-                <w:szCs w:val="22"/>
-              </w:rPr>
-              <w:t>:</w:t>
-            </w:r>
-          </w:p>
-          <w:p>
-            <w:pPr>
-              <w:widowControl w:val="0"/>
-              <w:rPr>
-                <w:sz w:val="22"/>
-                <w:szCs w:val="22"/>
-              </w:rPr>
-            </w:pPr>
-            <w:r>
-              <w:rPr>
-                <w:sz w:val="22"/>
-                <w:szCs w:val="22"/>
-              </w:rPr>
-              <w:t>Chou</w:t>
-            </w:r>
-            <w:r>
-              <w:rPr>
-                <w:sz w:val="22"/>
-                <w:szCs w:val="22"/>
-              </w:rPr>
-              <w:t>: b4, b5</w:t>
-            </w:r>
-          </w:p>
-          <w:p>
-            <w:pPr>
-              <w:widowControl w:val="0"/>
-              <w:rPr>
-                <w:sz w:val="22"/>
-                <w:szCs w:val="22"/>
-              </w:rPr>
-            </w:pPr>
-            <w:r>
-              <w:rPr>
-                <w:sz w:val="22"/>
-                <w:szCs w:val="22"/>
-              </w:rPr>
-              <w:t>Royce</w:t>
-            </w:r>
-            <w:r>
-              <w:rPr>
-                <w:sz w:val="22"/>
-                <w:szCs w:val="22"/>
-              </w:rPr>
-              <w:t>: b6</w:t>
-            </w:r>
+            </w:pPr>
           </w:p>
         </w:tc>
         <w:tc>
@@ -1539,80 +1464,17 @@
             <w:pPr>
               <w:widowControl w:val="0"/>
             </w:pPr>
-            <w:bookmarkStart w:id="14" w:name="OLE_LINK11"/>
-            <w:bookmarkStart w:id="15" w:name="OLE_LINK12"/>
-            <w:bookmarkStart w:id="16" w:name="OLE_LINK32"/>
-            <w:bookmarkStart w:id="17" w:name="OLE_LINK104"/>
-            <w:bookmarkStart w:id="18" w:name="OLE_LINK105"/>
-            <w:r>
-              <w:t>run_election_two_candidate_majority_audit_expected.txt</w:t>
-            </w:r>
-            <w:r>
-              <w:t xml:space="preserve"> </w:t>
-            </w:r>
-            <w:r>
-              <w:t xml:space="preserve">matches the </w:t>
-            </w:r>
-            <w:r>
-              <w:t xml:space="preserve">audit </w:t>
-            </w:r>
-            <w:r>
-              <w:t xml:space="preserve">file </w:t>
-            </w:r>
-            <w:r>
-              <w:t>generated by</w:t>
-            </w:r>
-            <w:r>
-              <w:t xml:space="preserve"> </w:t>
-            </w:r>
-            <w:bookmarkEnd w:id="14"/>
-            <w:bookmarkEnd w:id="15"/>
-            <w:bookmarkEnd w:id="16"/>
+            <w:r>
+              <w:t xml:space="preserve">run_election_two_candidate_majority_audit_expected.txt matches the audit file generated by </w:t>
+            </w:r>
             <w:proofErr w:type="spellStart"/>
             <w:r>
               <w:t>runElection</w:t>
             </w:r>
             <w:proofErr w:type="spellEnd"/>
-          </w:p>
-          <w:p>
-            <w:pPr>
-              <w:widowControl w:val="0"/>
-            </w:pPr>
-          </w:p>
-          <w:p>
-            <w:pPr>
-              <w:widowControl w:val="0"/>
-            </w:pPr>
-            <w:r>
-              <w:t xml:space="preserve">and </w:t>
-            </w:r>
-          </w:p>
-          <w:p>
-            <w:pPr>
-              <w:widowControl w:val="0"/>
-            </w:pPr>
-          </w:p>
-          <w:p>
-            <w:pPr>
-              <w:widowControl w:val="0"/>
-              <w:rPr>
-                <w:sz w:val="22"/>
-                <w:szCs w:val="22"/>
-              </w:rPr>
-            </w:pPr>
-            <w:r>
-              <w:t xml:space="preserve">run_election_two_candidate_majority_report_expected.txt </w:t>
-            </w:r>
-            <w:r>
-              <w:t xml:space="preserve">matches the report file generated by </w:t>
-            </w:r>
-            <w:proofErr w:type="spellStart"/>
-            <w:r>
-              <w:t>runElection</w:t>
-            </w:r>
-            <w:bookmarkEnd w:id="17"/>
-            <w:bookmarkEnd w:id="18"/>
-            <w:proofErr w:type="spellEnd"/>
+            <w:r>
+              <w:t>.</w:t>
+            </w:r>
           </w:p>
         </w:tc>
         <w:tc>
@@ -1632,6 +1494,21 @@
             <w:pPr>
               <w:widowControl w:val="0"/>
             </w:pPr>
+          </w:p>
+          <w:p>
+            <w:pPr>
+              <w:widowControl w:val="0"/>
+            </w:pPr>
+          </w:p>
+          <w:p>
+            <w:pPr>
+              <w:widowControl w:val="0"/>
+            </w:pPr>
+          </w:p>
+          <w:p>
+            <w:pPr>
+              <w:widowControl w:val="0"/>
+            </w:pPr>
             <w:r>
               <w:t xml:space="preserve">run_election_two_candidate_majority_audit_expected.txt matches the audit file generated by </w:t>
             </w:r>
@@ -1640,19 +1517,492 @@
               <w:t>runElection</w:t>
             </w:r>
             <w:proofErr w:type="spellEnd"/>
-          </w:p>
-          <w:p>
-            <w:pPr>
-              <w:widowControl w:val="0"/>
-            </w:pPr>
-          </w:p>
-          <w:p>
-            <w:pPr>
-              <w:widowControl w:val="0"/>
-            </w:pPr>
-            <w:r>
-              <w:t xml:space="preserve">and </w:t>
-            </w:r>
+            <w:r>
+              <w:t>.</w:t>
+            </w:r>
+          </w:p>
+          <w:p>
+            <w:pPr>
+              <w:widowControl w:val="0"/>
+            </w:pPr>
+          </w:p>
+        </w:tc>
+        <w:tc>
+          <w:tcPr>
+            <w:tcW w:w="1020" w:type="dxa"/>
+            <w:tcBorders>
+              <w:left w:val="single" w:sz="8" w:space="0" w:color="000000"/>
+              <w:bottom w:val="single" w:sz="4" w:space="0" w:color="auto"/>
+              <w:right w:val="single" w:sz="8" w:space="0" w:color="000000"/>
+            </w:tcBorders>
+            <w:shd w:val="clear" w:color="auto" w:fill="auto"/>
+            <w:tcMar>
+              <w:left w:w="-10" w:type="dxa"/>
+            </w:tcMar>
+            <w:vAlign w:val="bottom"/>
+          </w:tcPr>
+          <w:p>
+            <w:pPr>
+              <w:widowControl w:val="0"/>
+              <w:rPr>
+                <w:sz w:val="22"/>
+                <w:szCs w:val="22"/>
+              </w:rPr>
+            </w:pPr>
+            <w:r>
+              <w:rPr>
+                <w:sz w:val="22"/>
+                <w:szCs w:val="22"/>
+              </w:rPr>
+              <w:t>N/A</w:t>
+            </w:r>
+          </w:p>
+        </w:tc>
+      </w:tr>
+      <w:tr>
+        <w:trPr>
+          <w:trHeight w:val="266"/>
+        </w:trPr>
+        <w:tc>
+          <w:tcPr>
+            <w:tcW w:w="660" w:type="dxa"/>
+            <w:tcBorders>
+              <w:left w:val="single" w:sz="8" w:space="0" w:color="000000"/>
+              <w:bottom w:val="single" w:sz="4" w:space="0" w:color="auto"/>
+            </w:tcBorders>
+            <w:shd w:val="clear" w:color="auto" w:fill="auto"/>
+            <w:tcMar>
+              <w:left w:w="-10" w:type="dxa"/>
+            </w:tcMar>
+            <w:vAlign w:val="bottom"/>
+          </w:tcPr>
+          <w:p>
+            <w:pPr>
+              <w:widowControl w:val="0"/>
+              <w:spacing w:line="264" w:lineRule="auto"/>
+              <w:jc w:val="center"/>
+              <w:rPr>
+                <w:sz w:val="22"/>
+                <w:szCs w:val="22"/>
+              </w:rPr>
+            </w:pPr>
+            <w:r>
+              <w:rPr>
+                <w:sz w:val="22"/>
+                <w:szCs w:val="22"/>
+              </w:rPr>
+              <w:t>2</w:t>
+            </w:r>
+          </w:p>
+        </w:tc>
+        <w:tc>
+          <w:tcPr>
+            <w:tcW w:w="2310" w:type="dxa"/>
+            <w:tcBorders>
+              <w:left w:val="single" w:sz="8" w:space="0" w:color="000000"/>
+              <w:bottom w:val="single" w:sz="4" w:space="0" w:color="auto"/>
+            </w:tcBorders>
+            <w:shd w:val="clear" w:color="auto" w:fill="auto"/>
+            <w:tcMar>
+              <w:left w:w="-10" w:type="dxa"/>
+            </w:tcMar>
+            <w:vAlign w:val="bottom"/>
+          </w:tcPr>
+          <w:p>
+            <w:pPr>
+              <w:widowControl w:val="0"/>
+            </w:pPr>
+            <w:r>
+              <w:t xml:space="preserve">Tests to check that </w:t>
+            </w:r>
+            <w:r>
+              <w:t xml:space="preserve">once there are 2 candidates remaining after the eliminations, with Rosen having </w:t>
+            </w:r>
+            <w:r>
+              <w:t>4</w:t>
+            </w:r>
+            <w:r>
+              <w:t xml:space="preserve"> votes and Chou having 2 votes, Rosen wins </w:t>
+            </w:r>
+            <w:r>
+              <w:t>a majority</w:t>
+            </w:r>
+            <w:r>
+              <w:t xml:space="preserve"> by having </w:t>
+            </w:r>
+            <w:r>
+              <w:t>4</w:t>
+            </w:r>
+            <w:r>
+              <w:t>/6 votes</w:t>
+            </w:r>
+            <w:r>
+              <w:t xml:space="preserve"> which is presented in the report file.</w:t>
+            </w:r>
+          </w:p>
+        </w:tc>
+        <w:tc>
+          <w:tcPr>
+            <w:tcW w:w="2510" w:type="dxa"/>
+            <w:tcBorders>
+              <w:left w:val="single" w:sz="8" w:space="0" w:color="000000"/>
+              <w:bottom w:val="single" w:sz="4" w:space="0" w:color="auto"/>
+            </w:tcBorders>
+            <w:shd w:val="clear" w:color="auto" w:fill="auto"/>
+            <w:tcMar>
+              <w:left w:w="-10" w:type="dxa"/>
+            </w:tcMar>
+            <w:vAlign w:val="bottom"/>
+          </w:tcPr>
+          <w:p>
+            <w:pPr>
+              <w:widowControl w:val="0"/>
+              <w:rPr>
+                <w:b/>
+                <w:bCs/>
+                <w:sz w:val="22"/>
+                <w:szCs w:val="22"/>
+              </w:rPr>
+            </w:pPr>
+            <w:r>
+              <w:rPr>
+                <w:b/>
+                <w:bCs/>
+                <w:sz w:val="22"/>
+                <w:szCs w:val="22"/>
+              </w:rPr>
+              <w:t xml:space="preserve"> </w:t>
+            </w:r>
+            <w:r>
+              <w:rPr>
+                <w:b/>
+                <w:bCs/>
+                <w:sz w:val="22"/>
+                <w:szCs w:val="22"/>
+              </w:rPr>
+              <w:t>Ballots</w:t>
+            </w:r>
+            <w:r>
+              <w:rPr>
+                <w:b/>
+                <w:bCs/>
+                <w:sz w:val="22"/>
+                <w:szCs w:val="22"/>
+              </w:rPr>
+              <w:t xml:space="preserve"> (6)</w:t>
+            </w:r>
+            <w:r>
+              <w:rPr>
+                <w:b/>
+                <w:bCs/>
+                <w:sz w:val="22"/>
+                <w:szCs w:val="22"/>
+              </w:rPr>
+              <w:t>:</w:t>
+            </w:r>
+          </w:p>
+          <w:p>
+            <w:pPr>
+              <w:widowControl w:val="0"/>
+              <w:rPr>
+                <w:sz w:val="22"/>
+                <w:szCs w:val="22"/>
+              </w:rPr>
+            </w:pPr>
+            <w:r>
+              <w:rPr>
+                <w:sz w:val="22"/>
+                <w:szCs w:val="22"/>
+              </w:rPr>
+              <w:t>b1 [Rosen (D), Royce (L), Kleinberg (R), Chou (I)]</w:t>
+            </w:r>
+          </w:p>
+          <w:p>
+            <w:pPr>
+              <w:widowControl w:val="0"/>
+              <w:rPr>
+                <w:sz w:val="22"/>
+                <w:szCs w:val="22"/>
+              </w:rPr>
+            </w:pPr>
+            <w:r>
+              <w:rPr>
+                <w:sz w:val="22"/>
+                <w:szCs w:val="22"/>
+              </w:rPr>
+              <w:t>b2 [Rosen (D), Chou (I)]</w:t>
+            </w:r>
+          </w:p>
+          <w:p>
+            <w:pPr>
+              <w:widowControl w:val="0"/>
+              <w:rPr>
+                <w:sz w:val="22"/>
+                <w:szCs w:val="22"/>
+              </w:rPr>
+            </w:pPr>
+            <w:r>
+              <w:rPr>
+                <w:sz w:val="22"/>
+                <w:szCs w:val="22"/>
+              </w:rPr>
+              <w:t>b3 [Rosen (D), Kleinberg (R), Chou (I)]</w:t>
+            </w:r>
+          </w:p>
+          <w:p>
+            <w:pPr>
+              <w:widowControl w:val="0"/>
+              <w:rPr>
+                <w:sz w:val="22"/>
+                <w:szCs w:val="22"/>
+              </w:rPr>
+            </w:pPr>
+            <w:r>
+              <w:rPr>
+                <w:sz w:val="22"/>
+                <w:szCs w:val="22"/>
+              </w:rPr>
+              <w:t>b4 [Chou (I), Kleinberg (R), Rosen (D), Royce (L)]</w:t>
+            </w:r>
+          </w:p>
+          <w:p>
+            <w:pPr>
+              <w:widowControl w:val="0"/>
+              <w:rPr>
+                <w:sz w:val="22"/>
+                <w:szCs w:val="22"/>
+              </w:rPr>
+            </w:pPr>
+            <w:r>
+              <w:rPr>
+                <w:sz w:val="22"/>
+                <w:szCs w:val="22"/>
+              </w:rPr>
+              <w:t>b5 [Chou (I), Royce (L)]</w:t>
+            </w:r>
+          </w:p>
+          <w:p>
+            <w:pPr>
+              <w:widowControl w:val="0"/>
+              <w:rPr>
+                <w:sz w:val="22"/>
+                <w:szCs w:val="22"/>
+              </w:rPr>
+            </w:pPr>
+            <w:r>
+              <w:rPr>
+                <w:sz w:val="22"/>
+                <w:szCs w:val="22"/>
+              </w:rPr>
+              <w:t>b6 [Royce (L)</w:t>
+            </w:r>
+            <w:r>
+              <w:rPr>
+                <w:sz w:val="22"/>
+                <w:szCs w:val="22"/>
+              </w:rPr>
+              <w:t>, Rosen (D)</w:t>
+            </w:r>
+            <w:r>
+              <w:rPr>
+                <w:sz w:val="22"/>
+                <w:szCs w:val="22"/>
+              </w:rPr>
+              <w:t>]</w:t>
+            </w:r>
+          </w:p>
+          <w:p>
+            <w:pPr>
+              <w:widowControl w:val="0"/>
+              <w:rPr>
+                <w:b/>
+                <w:bCs/>
+                <w:sz w:val="22"/>
+                <w:szCs w:val="22"/>
+              </w:rPr>
+            </w:pPr>
+            <w:r>
+              <w:rPr>
+                <w:b/>
+                <w:bCs/>
+                <w:sz w:val="22"/>
+                <w:szCs w:val="22"/>
+              </w:rPr>
+              <w:t>Candidates</w:t>
+            </w:r>
+            <w:r>
+              <w:rPr>
+                <w:b/>
+                <w:bCs/>
+                <w:sz w:val="22"/>
+                <w:szCs w:val="22"/>
+              </w:rPr>
+              <w:t xml:space="preserve"> (4)</w:t>
+            </w:r>
+            <w:r>
+              <w:rPr>
+                <w:b/>
+                <w:bCs/>
+                <w:sz w:val="22"/>
+                <w:szCs w:val="22"/>
+              </w:rPr>
+              <w:t>:</w:t>
+            </w:r>
+          </w:p>
+          <w:p>
+            <w:pPr>
+              <w:widowControl w:val="0"/>
+              <w:rPr>
+                <w:sz w:val="22"/>
+                <w:szCs w:val="22"/>
+              </w:rPr>
+            </w:pPr>
+            <w:r>
+              <w:rPr>
+                <w:sz w:val="22"/>
+                <w:szCs w:val="22"/>
+              </w:rPr>
+              <w:t>Rosen: b1, b2, b3,</w:t>
+            </w:r>
+          </w:p>
+          <w:p>
+            <w:pPr>
+              <w:widowControl w:val="0"/>
+              <w:rPr>
+                <w:sz w:val="22"/>
+                <w:szCs w:val="22"/>
+              </w:rPr>
+            </w:pPr>
+            <w:r>
+              <w:rPr>
+                <w:sz w:val="22"/>
+                <w:szCs w:val="22"/>
+              </w:rPr>
+              <w:t>Kleinberg</w:t>
+            </w:r>
+            <w:r>
+              <w:rPr>
+                <w:sz w:val="22"/>
+                <w:szCs w:val="22"/>
+              </w:rPr>
+              <w:t>:</w:t>
+            </w:r>
+          </w:p>
+          <w:p>
+            <w:pPr>
+              <w:widowControl w:val="0"/>
+              <w:rPr>
+                <w:sz w:val="22"/>
+                <w:szCs w:val="22"/>
+              </w:rPr>
+            </w:pPr>
+            <w:r>
+              <w:rPr>
+                <w:sz w:val="22"/>
+                <w:szCs w:val="22"/>
+              </w:rPr>
+              <w:t>Chou</w:t>
+            </w:r>
+            <w:r>
+              <w:rPr>
+                <w:sz w:val="22"/>
+                <w:szCs w:val="22"/>
+              </w:rPr>
+              <w:t>: b4, b5</w:t>
+            </w:r>
+          </w:p>
+          <w:p>
+            <w:pPr>
+              <w:widowControl w:val="0"/>
+              <w:rPr>
+                <w:sz w:val="22"/>
+                <w:szCs w:val="22"/>
+              </w:rPr>
+            </w:pPr>
+            <w:r>
+              <w:rPr>
+                <w:sz w:val="22"/>
+                <w:szCs w:val="22"/>
+              </w:rPr>
+              <w:t>Royce</w:t>
+            </w:r>
+            <w:r>
+              <w:rPr>
+                <w:sz w:val="22"/>
+                <w:szCs w:val="22"/>
+              </w:rPr>
+              <w:t>: b6</w:t>
+            </w:r>
+          </w:p>
+        </w:tc>
+        <w:tc>
+          <w:tcPr>
+            <w:tcW w:w="3330" w:type="dxa"/>
+            <w:tcBorders>
+              <w:left w:val="single" w:sz="8" w:space="0" w:color="000000"/>
+              <w:bottom w:val="single" w:sz="4" w:space="0" w:color="auto"/>
+            </w:tcBorders>
+            <w:shd w:val="clear" w:color="auto" w:fill="auto"/>
+            <w:tcMar>
+              <w:left w:w="-10" w:type="dxa"/>
+            </w:tcMar>
+            <w:vAlign w:val="bottom"/>
+          </w:tcPr>
+          <w:p>
+            <w:pPr>
+              <w:widowControl w:val="0"/>
+            </w:pPr>
+            <w:bookmarkStart w:id="14" w:name="OLE_LINK104"/>
+            <w:bookmarkStart w:id="15" w:name="OLE_LINK105"/>
+          </w:p>
+          <w:p>
+            <w:pPr>
+              <w:widowControl w:val="0"/>
+            </w:pPr>
+          </w:p>
+          <w:p>
+            <w:pPr>
+              <w:widowControl w:val="0"/>
+              <w:rPr>
+                <w:sz w:val="22"/>
+                <w:szCs w:val="22"/>
+              </w:rPr>
+            </w:pPr>
+            <w:r>
+              <w:t xml:space="preserve">run_election_two_candidate_majority_report_expected.txt </w:t>
+            </w:r>
+            <w:r>
+              <w:t xml:space="preserve">matches the report file generated by </w:t>
+            </w:r>
+            <w:proofErr w:type="spellStart"/>
+            <w:r>
+              <w:t>runElection</w:t>
+            </w:r>
+            <w:bookmarkEnd w:id="14"/>
+            <w:bookmarkEnd w:id="15"/>
+            <w:proofErr w:type="spellEnd"/>
+            <w:r>
+              <w:t>.</w:t>
+            </w:r>
+          </w:p>
+        </w:tc>
+        <w:tc>
+          <w:tcPr>
+            <w:tcW w:w="3240" w:type="dxa"/>
+            <w:tcBorders>
+              <w:left w:val="single" w:sz="8" w:space="0" w:color="000000"/>
+              <w:bottom w:val="single" w:sz="4" w:space="0" w:color="auto"/>
+            </w:tcBorders>
+            <w:shd w:val="clear" w:color="auto" w:fill="auto"/>
+            <w:tcMar>
+              <w:left w:w="-10" w:type="dxa"/>
+            </w:tcMar>
+            <w:vAlign w:val="bottom"/>
+          </w:tcPr>
+          <w:p>
+            <w:pPr>
+              <w:widowControl w:val="0"/>
+            </w:pPr>
           </w:p>
           <w:p>
             <w:pPr>
@@ -1675,6 +2025,9 @@
               <w:t>runElection</w:t>
             </w:r>
             <w:proofErr w:type="spellEnd"/>
+            <w:r>
+              <w:t>.</w:t>
+            </w:r>
           </w:p>
         </w:tc>
         <w:tc>

</xml_diff>